<commit_message>
Code updated. Dataset updated
</commit_message>
<xml_diff>
--- a/results of experiments.docx
+++ b/results of experiments.docx
@@ -19,6 +19,26 @@
           <w:sz w:val="28"/>
           <w:szCs w:val="22"/>
         </w:rPr>
+        <w:t>Report on</w:t>
+      </w:r>
+    </w:p>
+    <w:p>
+      <w:pPr>
+        <w:jc w:val="center"/>
+        <w:rPr>
+          <w:b/>
+          <w:bCs/>
+          <w:sz w:val="28"/>
+          <w:szCs w:val="22"/>
+        </w:rPr>
+      </w:pPr>
+      <w:r>
+        <w:rPr>
+          <w:b/>
+          <w:bCs/>
+          <w:sz w:val="28"/>
+          <w:szCs w:val="22"/>
+        </w:rPr>
         <w:t>Sales Analysis on supermarket grocery dataset</w:t>
       </w:r>
     </w:p>
@@ -27,25 +47,490 @@
         <w:jc w:val="center"/>
       </w:pPr>
       <w:r>
-        <w:t>THIS DOCUMENT PRESENTS THE RESULTS OF ALL EXPERIMENTS UNDER SALES ANALYSIS</w:t>
+        <w:t>CodeClause Data Science Internship – September 2022</w:t>
+      </w:r>
+    </w:p>
+    <w:p/>
+    <w:p>
+      <w:r>
+        <w:t>Dataset report</w:t>
+      </w:r>
+    </w:p>
+    <w:p>
+      <w:r>
+        <w:t>The dataset used for experiments is totally fictional and is NOT owned by</w:t>
+      </w:r>
+      <w:r>
+        <w:t xml:space="preserve"> and collected from</w:t>
+      </w:r>
+      <w:r>
+        <w:t xml:space="preserve"> any original establishment of business</w:t>
+      </w:r>
+      <w:r>
+        <w:t xml:space="preserve"> [1].</w:t>
+      </w:r>
+      <w:r>
+        <w:t xml:space="preserve"> </w:t>
+      </w:r>
+      <w:r>
+        <w:t>The</w:t>
+      </w:r>
+      <w:r>
+        <w:t xml:space="preserve"> dataset</w:t>
+      </w:r>
+      <w:r>
+        <w:t xml:space="preserve"> represents the </w:t>
+      </w:r>
+      <w:r>
+        <w:t xml:space="preserve">region-wise </w:t>
+      </w:r>
+      <w:r>
+        <w:t xml:space="preserve">sales of grocery products </w:t>
+      </w:r>
+      <w:r>
+        <w:t xml:space="preserve">in Tamil Nādu state, India. </w:t>
+      </w:r>
+      <w:r>
+        <w:t>A</w:t>
+      </w:r>
+      <w:r>
+        <w:t>n</w:t>
+      </w:r>
+      <w:r>
+        <w:t xml:space="preserve"> individual </w:t>
+      </w:r>
+      <w:r>
+        <w:t xml:space="preserve">sale </w:t>
+      </w:r>
+      <w:r>
+        <w:t>is</w:t>
+      </w:r>
+      <w:r>
+        <w:t xml:space="preserve"> separated by </w:t>
+      </w:r>
+      <w:r>
+        <w:t xml:space="preserve">a unique </w:t>
+      </w:r>
+      <w:r>
+        <w:t>order ID where each sale is</w:t>
+      </w:r>
+      <w:r>
+        <w:t xml:space="preserve"> categorized in major </w:t>
+      </w:r>
+      <w:r>
+        <w:t>category and</w:t>
+      </w:r>
+      <w:r>
+        <w:t xml:space="preserve"> later in</w:t>
+      </w:r>
+      <w:r>
+        <w:t xml:space="preserve"> </w:t>
+      </w:r>
+      <w:r>
+        <w:t>subcategory</w:t>
+      </w:r>
+      <w:r>
+        <w:t xml:space="preserve">. </w:t>
+      </w:r>
+      <w:r>
+        <w:t xml:space="preserve">The dataset has quantified columns – sales, discount, and profit. Sales column represents the amount of sales, discount column represents the rate of discount, and profit is the amount </w:t>
+      </w:r>
+      <w:r>
+        <w:t>earned as a profit per sale.</w:t>
+      </w:r>
+      <w:r>
+        <w:t xml:space="preserve"> </w:t>
+      </w:r>
+      <w:r>
+        <w:t xml:space="preserve">An associated date of sale is also recorded. </w:t>
+      </w:r>
+      <w:r>
+        <w:t>Following is the systematic report on the grocery sales dataset.</w:t>
+      </w:r>
+    </w:p>
+    <w:p>
+      <w:r>
+        <w:t>Dataset cleaning policy:</w:t>
       </w:r>
     </w:p>
     <w:p>
       <w:pPr>
-        <w:jc w:val="center"/>
+        <w:pStyle w:val="ListParagraph"/>
+        <w:numPr>
+          <w:ilvl w:val="0"/>
+          <w:numId w:val="1"/>
+        </w:numPr>
       </w:pPr>
+      <w:r>
+        <w:t>Order ID and customer name are not considered for exploratory data analy</w:t>
+      </w:r>
+      <w:r>
+        <w:t>sis</w:t>
+      </w:r>
+      <w:r>
+        <w:t xml:space="preserve"> as well as </w:t>
+      </w:r>
+      <w:r>
+        <w:t xml:space="preserve">for </w:t>
+      </w:r>
+      <w:r>
+        <w:t>further</w:t>
+      </w:r>
+      <w:r>
+        <w:t xml:space="preserve"> </w:t>
+      </w:r>
+      <w:r>
+        <w:t>procedures because it has no apparent impact on sales.</w:t>
+      </w:r>
+      <w:r>
+        <w:t xml:space="preserve"> Hence, removed</w:t>
+      </w:r>
+      <w:r>
+        <w:t xml:space="preserve"> from dataset</w:t>
+      </w:r>
+      <w:r>
+        <w:t>.</w:t>
+      </w:r>
+    </w:p>
+    <w:p>
+      <w:pPr>
+        <w:pStyle w:val="ListParagraph"/>
+        <w:numPr>
+          <w:ilvl w:val="0"/>
+          <w:numId w:val="1"/>
+        </w:numPr>
+      </w:pPr>
+      <w:r>
+        <w:t>The whole data is collected for only single State – Tamil Nādu. Hence, the state column is removed</w:t>
+      </w:r>
+      <w:r>
+        <w:t xml:space="preserve"> because all rows </w:t>
+      </w:r>
+      <w:r>
+        <w:t>contain</w:t>
+      </w:r>
+      <w:r>
+        <w:t xml:space="preserve"> only single variation of state name.</w:t>
+      </w:r>
+    </w:p>
+    <w:p>
+      <w:pPr>
+        <w:pStyle w:val="ListParagraph"/>
+        <w:numPr>
+          <w:ilvl w:val="0"/>
+          <w:numId w:val="1"/>
+        </w:numPr>
+      </w:pPr>
+      <w:r>
+        <w:t xml:space="preserve">The quantified columns like sales amount, discount, and profit amount are only considered till 2 decimal places. </w:t>
+      </w:r>
+      <w:r>
+        <w:t>No further precision is considered.</w:t>
+      </w:r>
+    </w:p>
+    <w:p>
+      <w:pPr>
+        <w:spacing w:line="259" w:lineRule="auto"/>
+        <w:jc w:val="left"/>
+      </w:pPr>
+      <w:r>
+        <w:br w:type="page"/>
+      </w:r>
+    </w:p>
+    <w:p>
+      <w:pPr>
+        <w:rPr>
+          <w:b/>
+          <w:bCs/>
+          <w:sz w:val="28"/>
+          <w:szCs w:val="21"/>
+        </w:rPr>
+      </w:pPr>
+      <w:r>
+        <w:rPr>
+          <w:b/>
+          <w:bCs/>
+          <w:sz w:val="28"/>
+          <w:szCs w:val="21"/>
+        </w:rPr>
+        <w:lastRenderedPageBreak/>
+        <w:t xml:space="preserve">A. </w:t>
+      </w:r>
+      <w:r>
+        <w:rPr>
+          <w:b/>
+          <w:bCs/>
+          <w:sz w:val="28"/>
+          <w:szCs w:val="21"/>
+        </w:rPr>
+        <w:t>Basic Information</w:t>
+      </w:r>
+      <w:r>
+        <w:rPr>
+          <w:b/>
+          <w:bCs/>
+          <w:sz w:val="28"/>
+          <w:szCs w:val="21"/>
+        </w:rPr>
+        <w:t xml:space="preserve"> about dataset</w:t>
+      </w:r>
+    </w:p>
+    <w:p>
+      <w:pPr>
+        <w:rPr>
+          <w:szCs w:val="18"/>
+        </w:rPr>
+      </w:pPr>
+      <w:r>
+        <w:rPr>
+          <w:szCs w:val="18"/>
+        </w:rPr>
+        <w:t xml:space="preserve">Similarly, you can run </w:t>
+      </w:r>
+      <w:r>
+        <w:rPr>
+          <w:i/>
+          <w:iCs/>
+          <w:szCs w:val="18"/>
+        </w:rPr>
+        <w:t>basic_information_utility.py</w:t>
+      </w:r>
+      <w:r>
+        <w:rPr>
+          <w:szCs w:val="18"/>
+        </w:rPr>
+        <w:t xml:space="preserve"> to print following information on console</w:t>
+      </w:r>
+    </w:p>
+    <w:p>
+      <w:pPr>
+        <w:rPr>
+          <w:b/>
+          <w:bCs/>
+        </w:rPr>
+      </w:pPr>
+      <w:r>
+        <w:rPr>
+          <w:b/>
+          <w:bCs/>
+        </w:rPr>
+        <w:t>Unique major categories of sales</w:t>
+      </w:r>
     </w:p>
     <w:tbl>
       <w:tblPr>
         <w:tblStyle w:val="TableGrid"/>
         <w:tblW w:w="0" w:type="auto"/>
-        <w:tblInd w:w="3055" w:type="dxa"/>
+        <w:jc w:val="center"/>
         <w:tblLook w:val="04A0" w:firstRow="1" w:lastRow="0" w:firstColumn="1" w:lastColumn="0" w:noHBand="0" w:noVBand="1"/>
       </w:tblPr>
       <w:tblGrid>
-        <w:gridCol w:w="1260"/>
-        <w:gridCol w:w="5220"/>
-        <w:gridCol w:w="1350"/>
+        <w:gridCol w:w="2254"/>
+        <w:gridCol w:w="2254"/>
+        <w:gridCol w:w="2254"/>
+        <w:gridCol w:w="2254"/>
+      </w:tblGrid>
+      <w:tr>
+        <w:trPr>
+          <w:trHeight w:val="432"/>
+          <w:jc w:val="center"/>
+        </w:trPr>
+        <w:tc>
+          <w:tcPr>
+            <w:tcW w:w="2254" w:type="dxa"/>
+            <w:vAlign w:val="center"/>
+          </w:tcPr>
+          <w:p>
+            <w:pPr>
+              <w:jc w:val="center"/>
+              <w:rPr>
+                <w:szCs w:val="18"/>
+              </w:rPr>
+            </w:pPr>
+            <w:r>
+              <w:rPr>
+                <w:szCs w:val="18"/>
+              </w:rPr>
+              <w:t>Eggs</w:t>
+            </w:r>
+            <w:r>
+              <w:rPr>
+                <w:szCs w:val="18"/>
+              </w:rPr>
+              <w:t>, Meat &amp; Fish</w:t>
+            </w:r>
+          </w:p>
+        </w:tc>
+        <w:tc>
+          <w:tcPr>
+            <w:tcW w:w="2254" w:type="dxa"/>
+            <w:vAlign w:val="center"/>
+          </w:tcPr>
+          <w:p>
+            <w:pPr>
+              <w:jc w:val="center"/>
+              <w:rPr>
+                <w:szCs w:val="18"/>
+              </w:rPr>
+            </w:pPr>
+            <w:r>
+              <w:rPr>
+                <w:szCs w:val="18"/>
+              </w:rPr>
+              <w:t>Snacks</w:t>
+            </w:r>
+          </w:p>
+        </w:tc>
+        <w:tc>
+          <w:tcPr>
+            <w:tcW w:w="2254" w:type="dxa"/>
+            <w:vAlign w:val="center"/>
+          </w:tcPr>
+          <w:p>
+            <w:pPr>
+              <w:jc w:val="center"/>
+              <w:rPr>
+                <w:szCs w:val="18"/>
+              </w:rPr>
+            </w:pPr>
+            <w:r>
+              <w:rPr>
+                <w:szCs w:val="18"/>
+              </w:rPr>
+              <w:t>Beverages</w:t>
+            </w:r>
+          </w:p>
+        </w:tc>
+        <w:tc>
+          <w:tcPr>
+            <w:tcW w:w="2254" w:type="dxa"/>
+            <w:vAlign w:val="center"/>
+          </w:tcPr>
+          <w:p>
+            <w:pPr>
+              <w:jc w:val="center"/>
+              <w:rPr>
+                <w:szCs w:val="18"/>
+              </w:rPr>
+            </w:pPr>
+            <w:r>
+              <w:rPr>
+                <w:szCs w:val="18"/>
+              </w:rPr>
+              <w:t>Food Grains</w:t>
+            </w:r>
+          </w:p>
+        </w:tc>
+      </w:tr>
+      <w:tr>
+        <w:trPr>
+          <w:trHeight w:val="432"/>
+          <w:jc w:val="center"/>
+        </w:trPr>
+        <w:tc>
+          <w:tcPr>
+            <w:tcW w:w="2254" w:type="dxa"/>
+            <w:vAlign w:val="center"/>
+          </w:tcPr>
+          <w:p>
+            <w:pPr>
+              <w:jc w:val="center"/>
+              <w:rPr>
+                <w:szCs w:val="18"/>
+              </w:rPr>
+            </w:pPr>
+            <w:r>
+              <w:rPr>
+                <w:szCs w:val="18"/>
+              </w:rPr>
+              <w:t>Oil &amp; Masala</w:t>
+            </w:r>
+          </w:p>
+        </w:tc>
+        <w:tc>
+          <w:tcPr>
+            <w:tcW w:w="2254" w:type="dxa"/>
+            <w:vAlign w:val="center"/>
+          </w:tcPr>
+          <w:p>
+            <w:pPr>
+              <w:jc w:val="center"/>
+              <w:rPr>
+                <w:szCs w:val="18"/>
+              </w:rPr>
+            </w:pPr>
+            <w:r>
+              <w:rPr>
+                <w:szCs w:val="18"/>
+              </w:rPr>
+              <w:t>Bakery</w:t>
+            </w:r>
+          </w:p>
+        </w:tc>
+        <w:tc>
+          <w:tcPr>
+            <w:tcW w:w="2254" w:type="dxa"/>
+            <w:vAlign w:val="center"/>
+          </w:tcPr>
+          <w:p>
+            <w:pPr>
+              <w:jc w:val="center"/>
+              <w:rPr>
+                <w:szCs w:val="18"/>
+              </w:rPr>
+            </w:pPr>
+            <w:r>
+              <w:rPr>
+                <w:szCs w:val="18"/>
+              </w:rPr>
+              <w:t>Fruits &amp; Veggies</w:t>
+            </w:r>
+          </w:p>
+        </w:tc>
+        <w:tc>
+          <w:tcPr>
+            <w:tcW w:w="2254" w:type="dxa"/>
+            <w:vAlign w:val="center"/>
+          </w:tcPr>
+          <w:p>
+            <w:pPr>
+              <w:jc w:val="center"/>
+              <w:rPr>
+                <w:szCs w:val="18"/>
+              </w:rPr>
+            </w:pPr>
+          </w:p>
+        </w:tc>
+      </w:tr>
+    </w:tbl>
+    <w:p/>
+    <w:p>
+      <w:pPr>
+        <w:rPr>
+          <w:b/>
+          <w:bCs/>
+        </w:rPr>
+      </w:pPr>
+      <w:r>
+        <w:rPr>
+          <w:b/>
+          <w:bCs/>
+        </w:rPr>
+        <w:t>Unique subcategories of sales</w:t>
+      </w:r>
+    </w:p>
+    <w:tbl>
+      <w:tblPr>
+        <w:tblStyle w:val="TableGrid"/>
+        <w:tblW w:w="0" w:type="auto"/>
+        <w:tblLook w:val="04A0" w:firstRow="1" w:lastRow="0" w:firstColumn="1" w:lastColumn="0" w:noHBand="0" w:noVBand="1"/>
+      </w:tblPr>
+      <w:tblGrid>
+        <w:gridCol w:w="1885"/>
+        <w:gridCol w:w="1715"/>
+        <w:gridCol w:w="1805"/>
+        <w:gridCol w:w="1970"/>
+        <w:gridCol w:w="1641"/>
       </w:tblGrid>
       <w:tr>
         <w:trPr>
@@ -53,43 +538,50 @@
         </w:trPr>
         <w:tc>
           <w:tcPr>
-            <w:tcW w:w="1260" w:type="dxa"/>
-            <w:vAlign w:val="center"/>
-          </w:tcPr>
-          <w:p>
-            <w:pPr>
-              <w:jc w:val="center"/>
-            </w:pPr>
-            <w:r>
-              <w:t>Sr. No.</w:t>
-            </w:r>
-          </w:p>
-        </w:tc>
-        <w:tc>
-          <w:tcPr>
-            <w:tcW w:w="5220" w:type="dxa"/>
-            <w:vAlign w:val="center"/>
-          </w:tcPr>
-          <w:p>
-            <w:pPr>
-              <w:jc w:val="center"/>
-            </w:pPr>
-            <w:r>
-              <w:t>Title of experiments</w:t>
-            </w:r>
-          </w:p>
-        </w:tc>
-        <w:tc>
-          <w:tcPr>
-            <w:tcW w:w="1350" w:type="dxa"/>
-            <w:vAlign w:val="center"/>
-          </w:tcPr>
-          <w:p>
-            <w:pPr>
-              <w:jc w:val="center"/>
-            </w:pPr>
-            <w:r>
-              <w:t>Page No.</w:t>
+            <w:tcW w:w="1885" w:type="dxa"/>
+            <w:vAlign w:val="center"/>
+          </w:tcPr>
+          <w:p>
+            <w:pPr>
+              <w:jc w:val="left"/>
+              <w:rPr>
+                <w:b/>
+                <w:bCs/>
+                <w:szCs w:val="22"/>
+              </w:rPr>
+            </w:pPr>
+            <w:r>
+              <w:rPr>
+                <w:b/>
+                <w:bCs/>
+                <w:szCs w:val="22"/>
+              </w:rPr>
+              <w:t>Category</w:t>
+            </w:r>
+          </w:p>
+        </w:tc>
+        <w:tc>
+          <w:tcPr>
+            <w:tcW w:w="7131" w:type="dxa"/>
+            <w:gridSpan w:val="4"/>
+            <w:vAlign w:val="center"/>
+          </w:tcPr>
+          <w:p>
+            <w:pPr>
+              <w:jc w:val="left"/>
+              <w:rPr>
+                <w:b/>
+                <w:bCs/>
+                <w:szCs w:val="22"/>
+              </w:rPr>
+            </w:pPr>
+            <w:r>
+              <w:rPr>
+                <w:b/>
+                <w:bCs/>
+                <w:szCs w:val="22"/>
+              </w:rPr>
+              <w:t>Subcategory products</w:t>
             </w:r>
           </w:p>
         </w:tc>
@@ -100,35 +592,106 @@
         </w:trPr>
         <w:tc>
           <w:tcPr>
-            <w:tcW w:w="1260" w:type="dxa"/>
-            <w:vAlign w:val="center"/>
-          </w:tcPr>
-          <w:p>
-            <w:pPr>
-              <w:jc w:val="center"/>
-            </w:pPr>
-          </w:p>
-        </w:tc>
-        <w:tc>
-          <w:tcPr>
-            <w:tcW w:w="5220" w:type="dxa"/>
-            <w:vAlign w:val="center"/>
-          </w:tcPr>
-          <w:p>
-            <w:pPr>
-              <w:jc w:val="center"/>
-            </w:pPr>
-          </w:p>
-        </w:tc>
-        <w:tc>
-          <w:tcPr>
-            <w:tcW w:w="1350" w:type="dxa"/>
-            <w:vAlign w:val="center"/>
-          </w:tcPr>
-          <w:p>
-            <w:pPr>
-              <w:jc w:val="center"/>
-            </w:pPr>
+            <w:tcW w:w="1885" w:type="dxa"/>
+            <w:vAlign w:val="center"/>
+          </w:tcPr>
+          <w:p>
+            <w:pPr>
+              <w:jc w:val="left"/>
+              <w:rPr>
+                <w:b/>
+                <w:bCs/>
+                <w:szCs w:val="22"/>
+              </w:rPr>
+            </w:pPr>
+            <w:r>
+              <w:rPr>
+                <w:b/>
+                <w:bCs/>
+                <w:szCs w:val="22"/>
+              </w:rPr>
+              <w:t>Eggs, Meat &amp; Fish</w:t>
+            </w:r>
+          </w:p>
+        </w:tc>
+        <w:tc>
+          <w:tcPr>
+            <w:tcW w:w="1715" w:type="dxa"/>
+            <w:vAlign w:val="center"/>
+          </w:tcPr>
+          <w:p>
+            <w:pPr>
+              <w:jc w:val="left"/>
+              <w:rPr>
+                <w:szCs w:val="22"/>
+              </w:rPr>
+            </w:pPr>
+            <w:r>
+              <w:rPr>
+                <w:szCs w:val="22"/>
+              </w:rPr>
+              <w:t>Eggs</w:t>
+            </w:r>
+          </w:p>
+        </w:tc>
+        <w:tc>
+          <w:tcPr>
+            <w:tcW w:w="1805" w:type="dxa"/>
+            <w:vAlign w:val="center"/>
+          </w:tcPr>
+          <w:p>
+            <w:pPr>
+              <w:jc w:val="left"/>
+              <w:rPr>
+                <w:szCs w:val="22"/>
+              </w:rPr>
+            </w:pPr>
+            <w:r>
+              <w:rPr>
+                <w:szCs w:val="22"/>
+              </w:rPr>
+              <w:t>Mutton</w:t>
+            </w:r>
+          </w:p>
+        </w:tc>
+        <w:tc>
+          <w:tcPr>
+            <w:tcW w:w="1970" w:type="dxa"/>
+            <w:vAlign w:val="center"/>
+          </w:tcPr>
+          <w:p>
+            <w:pPr>
+              <w:jc w:val="left"/>
+              <w:rPr>
+                <w:szCs w:val="22"/>
+              </w:rPr>
+            </w:pPr>
+            <w:r>
+              <w:rPr>
+                <w:szCs w:val="22"/>
+              </w:rPr>
+              <w:t>Chicken</w:t>
+            </w:r>
+          </w:p>
+        </w:tc>
+        <w:tc>
+          <w:tcPr>
+            <w:tcW w:w="1641" w:type="dxa"/>
+            <w:vAlign w:val="center"/>
+          </w:tcPr>
+          <w:p>
+            <w:pPr>
+              <w:jc w:val="left"/>
+              <w:rPr>
+                <w:szCs w:val="22"/>
+              </w:rPr>
+            </w:pPr>
+            <w:r>
+              <w:rPr>
+                <w:szCs w:val="22"/>
+              </w:rPr>
+              <w:t>Fish</w:t>
+            </w:r>
           </w:p>
         </w:tc>
       </w:tr>
@@ -138,34 +701,99 @@
         </w:trPr>
         <w:tc>
           <w:tcPr>
-            <w:tcW w:w="1260" w:type="dxa"/>
-            <w:vAlign w:val="center"/>
-          </w:tcPr>
-          <w:p>
-            <w:pPr>
-              <w:jc w:val="center"/>
-            </w:pPr>
-          </w:p>
-        </w:tc>
-        <w:tc>
-          <w:tcPr>
-            <w:tcW w:w="5220" w:type="dxa"/>
-            <w:vAlign w:val="center"/>
-          </w:tcPr>
-          <w:p>
-            <w:pPr>
-              <w:jc w:val="center"/>
-            </w:pPr>
-          </w:p>
-        </w:tc>
-        <w:tc>
-          <w:tcPr>
-            <w:tcW w:w="1350" w:type="dxa"/>
-            <w:vAlign w:val="center"/>
-          </w:tcPr>
-          <w:p>
-            <w:pPr>
-              <w:jc w:val="center"/>
+            <w:tcW w:w="1885" w:type="dxa"/>
+            <w:vAlign w:val="center"/>
+          </w:tcPr>
+          <w:p>
+            <w:pPr>
+              <w:jc w:val="left"/>
+              <w:rPr>
+                <w:b/>
+                <w:bCs/>
+                <w:szCs w:val="22"/>
+              </w:rPr>
+            </w:pPr>
+            <w:r>
+              <w:rPr>
+                <w:b/>
+                <w:bCs/>
+                <w:szCs w:val="22"/>
+              </w:rPr>
+              <w:t>Snacks</w:t>
+            </w:r>
+          </w:p>
+        </w:tc>
+        <w:tc>
+          <w:tcPr>
+            <w:tcW w:w="1715" w:type="dxa"/>
+            <w:vAlign w:val="center"/>
+          </w:tcPr>
+          <w:p>
+            <w:pPr>
+              <w:jc w:val="left"/>
+              <w:rPr>
+                <w:szCs w:val="22"/>
+              </w:rPr>
+            </w:pPr>
+            <w:r>
+              <w:rPr>
+                <w:szCs w:val="22"/>
+              </w:rPr>
+              <w:t>Chocolate</w:t>
+            </w:r>
+          </w:p>
+        </w:tc>
+        <w:tc>
+          <w:tcPr>
+            <w:tcW w:w="1805" w:type="dxa"/>
+            <w:vAlign w:val="center"/>
+          </w:tcPr>
+          <w:p>
+            <w:pPr>
+              <w:jc w:val="left"/>
+              <w:rPr>
+                <w:szCs w:val="22"/>
+              </w:rPr>
+            </w:pPr>
+            <w:r>
+              <w:rPr>
+                <w:szCs w:val="22"/>
+              </w:rPr>
+              <w:t>Noodles</w:t>
+            </w:r>
+          </w:p>
+        </w:tc>
+        <w:tc>
+          <w:tcPr>
+            <w:tcW w:w="1970" w:type="dxa"/>
+            <w:vAlign w:val="center"/>
+          </w:tcPr>
+          <w:p>
+            <w:pPr>
+              <w:jc w:val="left"/>
+              <w:rPr>
+                <w:szCs w:val="22"/>
+              </w:rPr>
+            </w:pPr>
+            <w:r>
+              <w:rPr>
+                <w:szCs w:val="22"/>
+              </w:rPr>
+              <w:t>Cookies</w:t>
+            </w:r>
+          </w:p>
+        </w:tc>
+        <w:tc>
+          <w:tcPr>
+            <w:tcW w:w="1641" w:type="dxa"/>
+            <w:vAlign w:val="center"/>
+          </w:tcPr>
+          <w:p>
+            <w:pPr>
+              <w:jc w:val="left"/>
+              <w:rPr>
+                <w:szCs w:val="22"/>
+              </w:rPr>
             </w:pPr>
           </w:p>
         </w:tc>
@@ -176,34 +804,93 @@
         </w:trPr>
         <w:tc>
           <w:tcPr>
-            <w:tcW w:w="1260" w:type="dxa"/>
-            <w:vAlign w:val="center"/>
-          </w:tcPr>
-          <w:p>
-            <w:pPr>
-              <w:jc w:val="center"/>
-            </w:pPr>
-          </w:p>
-        </w:tc>
-        <w:tc>
-          <w:tcPr>
-            <w:tcW w:w="5220" w:type="dxa"/>
-            <w:vAlign w:val="center"/>
-          </w:tcPr>
-          <w:p>
-            <w:pPr>
-              <w:jc w:val="center"/>
-            </w:pPr>
-          </w:p>
-        </w:tc>
-        <w:tc>
-          <w:tcPr>
-            <w:tcW w:w="1350" w:type="dxa"/>
-            <w:vAlign w:val="center"/>
-          </w:tcPr>
-          <w:p>
-            <w:pPr>
-              <w:jc w:val="center"/>
+            <w:tcW w:w="1885" w:type="dxa"/>
+            <w:vAlign w:val="center"/>
+          </w:tcPr>
+          <w:p>
+            <w:pPr>
+              <w:jc w:val="left"/>
+              <w:rPr>
+                <w:b/>
+                <w:bCs/>
+                <w:szCs w:val="22"/>
+              </w:rPr>
+            </w:pPr>
+            <w:r>
+              <w:rPr>
+                <w:b/>
+                <w:bCs/>
+                <w:szCs w:val="22"/>
+              </w:rPr>
+              <w:t>Beverages</w:t>
+            </w:r>
+          </w:p>
+        </w:tc>
+        <w:tc>
+          <w:tcPr>
+            <w:tcW w:w="1715" w:type="dxa"/>
+            <w:vAlign w:val="center"/>
+          </w:tcPr>
+          <w:p>
+            <w:pPr>
+              <w:jc w:val="left"/>
+              <w:rPr>
+                <w:szCs w:val="22"/>
+              </w:rPr>
+            </w:pPr>
+            <w:r>
+              <w:rPr>
+                <w:szCs w:val="22"/>
+              </w:rPr>
+              <w:t>Health Drinks</w:t>
+            </w:r>
+          </w:p>
+        </w:tc>
+        <w:tc>
+          <w:tcPr>
+            <w:tcW w:w="1805" w:type="dxa"/>
+            <w:vAlign w:val="center"/>
+          </w:tcPr>
+          <w:p>
+            <w:pPr>
+              <w:jc w:val="left"/>
+              <w:rPr>
+                <w:szCs w:val="22"/>
+              </w:rPr>
+            </w:pPr>
+            <w:r>
+              <w:rPr>
+                <w:szCs w:val="22"/>
+              </w:rPr>
+              <w:t>Soft Drinks</w:t>
+            </w:r>
+          </w:p>
+        </w:tc>
+        <w:tc>
+          <w:tcPr>
+            <w:tcW w:w="1970" w:type="dxa"/>
+            <w:vAlign w:val="center"/>
+          </w:tcPr>
+          <w:p>
+            <w:pPr>
+              <w:jc w:val="left"/>
+              <w:rPr>
+                <w:szCs w:val="22"/>
+              </w:rPr>
+            </w:pPr>
+          </w:p>
+        </w:tc>
+        <w:tc>
+          <w:tcPr>
+            <w:tcW w:w="1641" w:type="dxa"/>
+            <w:vAlign w:val="center"/>
+          </w:tcPr>
+          <w:p>
+            <w:pPr>
+              <w:jc w:val="left"/>
+              <w:rPr>
+                <w:szCs w:val="22"/>
+              </w:rPr>
             </w:pPr>
           </w:p>
         </w:tc>
@@ -214,35 +901,112 @@
         </w:trPr>
         <w:tc>
           <w:tcPr>
-            <w:tcW w:w="1260" w:type="dxa"/>
-            <w:vAlign w:val="center"/>
-          </w:tcPr>
-          <w:p>
-            <w:pPr>
-              <w:jc w:val="center"/>
-            </w:pPr>
-          </w:p>
-        </w:tc>
-        <w:tc>
-          <w:tcPr>
-            <w:tcW w:w="5220" w:type="dxa"/>
-            <w:vAlign w:val="center"/>
-          </w:tcPr>
-          <w:p>
-            <w:pPr>
-              <w:jc w:val="center"/>
-            </w:pPr>
-          </w:p>
-        </w:tc>
-        <w:tc>
-          <w:tcPr>
-            <w:tcW w:w="1350" w:type="dxa"/>
-            <w:vAlign w:val="center"/>
-          </w:tcPr>
-          <w:p>
-            <w:pPr>
-              <w:jc w:val="center"/>
-            </w:pPr>
+            <w:tcW w:w="1885" w:type="dxa"/>
+            <w:vAlign w:val="center"/>
+          </w:tcPr>
+          <w:p>
+            <w:pPr>
+              <w:jc w:val="left"/>
+              <w:rPr>
+                <w:b/>
+                <w:bCs/>
+                <w:szCs w:val="22"/>
+              </w:rPr>
+            </w:pPr>
+            <w:r>
+              <w:rPr>
+                <w:b/>
+                <w:bCs/>
+                <w:szCs w:val="22"/>
+              </w:rPr>
+              <w:t>Food Grains</w:t>
+            </w:r>
+          </w:p>
+        </w:tc>
+        <w:tc>
+          <w:tcPr>
+            <w:tcW w:w="1715" w:type="dxa"/>
+            <w:vAlign w:val="center"/>
+          </w:tcPr>
+          <w:p>
+            <w:pPr>
+              <w:jc w:val="left"/>
+              <w:rPr>
+                <w:szCs w:val="22"/>
+              </w:rPr>
+            </w:pPr>
+            <w:r>
+              <w:rPr>
+                <w:szCs w:val="22"/>
+              </w:rPr>
+              <w:t>Organic Staples</w:t>
+            </w:r>
+          </w:p>
+        </w:tc>
+        <w:tc>
+          <w:tcPr>
+            <w:tcW w:w="1805" w:type="dxa"/>
+            <w:vAlign w:val="center"/>
+          </w:tcPr>
+          <w:p>
+            <w:pPr>
+              <w:jc w:val="left"/>
+              <w:rPr>
+                <w:szCs w:val="22"/>
+              </w:rPr>
+            </w:pPr>
+            <w:r>
+              <w:rPr>
+                <w:szCs w:val="22"/>
+              </w:rPr>
+              <w:t>Atta &amp; Flour</w:t>
+            </w:r>
+          </w:p>
+        </w:tc>
+        <w:tc>
+          <w:tcPr>
+            <w:tcW w:w="1970" w:type="dxa"/>
+            <w:vAlign w:val="center"/>
+          </w:tcPr>
+          <w:p>
+            <w:pPr>
+              <w:jc w:val="left"/>
+              <w:rPr>
+                <w:szCs w:val="22"/>
+              </w:rPr>
+            </w:pPr>
+            <w:r>
+              <w:rPr>
+                <w:szCs w:val="22"/>
+              </w:rPr>
+              <w:t xml:space="preserve">Dals </w:t>
+            </w:r>
+            <w:r>
+              <w:rPr>
+                <w:szCs w:val="22"/>
+              </w:rPr>
+              <w:t>&amp; Pulses</w:t>
+            </w:r>
+          </w:p>
+        </w:tc>
+        <w:tc>
+          <w:tcPr>
+            <w:tcW w:w="1641" w:type="dxa"/>
+            <w:vAlign w:val="center"/>
+          </w:tcPr>
+          <w:p>
+            <w:pPr>
+              <w:jc w:val="left"/>
+              <w:rPr>
+                <w:szCs w:val="22"/>
+              </w:rPr>
+            </w:pPr>
+            <w:r>
+              <w:rPr>
+                <w:szCs w:val="22"/>
+              </w:rPr>
+              <w:t>Rice</w:t>
+            </w:r>
           </w:p>
         </w:tc>
       </w:tr>
@@ -252,52 +1016,873 @@
         </w:trPr>
         <w:tc>
           <w:tcPr>
-            <w:tcW w:w="1260" w:type="dxa"/>
-            <w:vAlign w:val="center"/>
-          </w:tcPr>
-          <w:p>
-            <w:pPr>
-              <w:jc w:val="center"/>
-            </w:pPr>
-          </w:p>
-        </w:tc>
-        <w:tc>
-          <w:tcPr>
-            <w:tcW w:w="5220" w:type="dxa"/>
-            <w:vAlign w:val="center"/>
-          </w:tcPr>
-          <w:p>
-            <w:pPr>
-              <w:jc w:val="center"/>
-            </w:pPr>
-          </w:p>
-        </w:tc>
-        <w:tc>
-          <w:tcPr>
-            <w:tcW w:w="1350" w:type="dxa"/>
-            <w:vAlign w:val="center"/>
-          </w:tcPr>
-          <w:p>
-            <w:pPr>
-              <w:jc w:val="center"/>
-            </w:pPr>
+            <w:tcW w:w="1885" w:type="dxa"/>
+            <w:vAlign w:val="center"/>
+          </w:tcPr>
+          <w:p>
+            <w:pPr>
+              <w:jc w:val="left"/>
+              <w:rPr>
+                <w:b/>
+                <w:bCs/>
+                <w:szCs w:val="22"/>
+              </w:rPr>
+            </w:pPr>
+            <w:r>
+              <w:rPr>
+                <w:b/>
+                <w:bCs/>
+                <w:szCs w:val="22"/>
+              </w:rPr>
+              <w:t>Oil &amp; Masala</w:t>
+            </w:r>
+          </w:p>
+        </w:tc>
+        <w:tc>
+          <w:tcPr>
+            <w:tcW w:w="1715" w:type="dxa"/>
+            <w:vAlign w:val="center"/>
+          </w:tcPr>
+          <w:p>
+            <w:pPr>
+              <w:jc w:val="left"/>
+              <w:rPr>
+                <w:szCs w:val="22"/>
+              </w:rPr>
+            </w:pPr>
+            <w:r>
+              <w:rPr>
+                <w:szCs w:val="22"/>
+              </w:rPr>
+              <w:t>Masala</w:t>
+            </w:r>
+          </w:p>
+        </w:tc>
+        <w:tc>
+          <w:tcPr>
+            <w:tcW w:w="1805" w:type="dxa"/>
+            <w:vAlign w:val="center"/>
+          </w:tcPr>
+          <w:p>
+            <w:pPr>
+              <w:jc w:val="left"/>
+              <w:rPr>
+                <w:szCs w:val="22"/>
+              </w:rPr>
+            </w:pPr>
+            <w:r>
+              <w:rPr>
+                <w:szCs w:val="22"/>
+              </w:rPr>
+              <w:t>Edible Oil &amp; Ghee</w:t>
+            </w:r>
+          </w:p>
+        </w:tc>
+        <w:tc>
+          <w:tcPr>
+            <w:tcW w:w="1970" w:type="dxa"/>
+            <w:vAlign w:val="center"/>
+          </w:tcPr>
+          <w:p>
+            <w:pPr>
+              <w:jc w:val="left"/>
+              <w:rPr>
+                <w:szCs w:val="22"/>
+              </w:rPr>
+            </w:pPr>
+            <w:r>
+              <w:rPr>
+                <w:szCs w:val="22"/>
+              </w:rPr>
+              <w:t>Spices</w:t>
+            </w:r>
+          </w:p>
+        </w:tc>
+        <w:tc>
+          <w:tcPr>
+            <w:tcW w:w="1641" w:type="dxa"/>
+            <w:vAlign w:val="center"/>
+          </w:tcPr>
+          <w:p>
+            <w:pPr>
+              <w:jc w:val="left"/>
+              <w:rPr>
+                <w:szCs w:val="22"/>
+              </w:rPr>
+            </w:pPr>
+          </w:p>
+        </w:tc>
+      </w:tr>
+      <w:tr>
+        <w:trPr>
+          <w:trHeight w:val="432"/>
+        </w:trPr>
+        <w:tc>
+          <w:tcPr>
+            <w:tcW w:w="1885" w:type="dxa"/>
+            <w:vAlign w:val="center"/>
+          </w:tcPr>
+          <w:p>
+            <w:pPr>
+              <w:jc w:val="left"/>
+              <w:rPr>
+                <w:b/>
+                <w:bCs/>
+                <w:szCs w:val="22"/>
+              </w:rPr>
+            </w:pPr>
+            <w:r>
+              <w:rPr>
+                <w:b/>
+                <w:bCs/>
+                <w:szCs w:val="22"/>
+              </w:rPr>
+              <w:t>Bakery</w:t>
+            </w:r>
+          </w:p>
+        </w:tc>
+        <w:tc>
+          <w:tcPr>
+            <w:tcW w:w="1715" w:type="dxa"/>
+            <w:vAlign w:val="center"/>
+          </w:tcPr>
+          <w:p>
+            <w:pPr>
+              <w:jc w:val="left"/>
+              <w:rPr>
+                <w:szCs w:val="22"/>
+              </w:rPr>
+            </w:pPr>
+            <w:r>
+              <w:rPr>
+                <w:szCs w:val="22"/>
+              </w:rPr>
+              <w:t>Breads &amp; Buns</w:t>
+            </w:r>
+          </w:p>
+        </w:tc>
+        <w:tc>
+          <w:tcPr>
+            <w:tcW w:w="1805" w:type="dxa"/>
+            <w:vAlign w:val="center"/>
+          </w:tcPr>
+          <w:p>
+            <w:pPr>
+              <w:jc w:val="left"/>
+              <w:rPr>
+                <w:szCs w:val="22"/>
+              </w:rPr>
+            </w:pPr>
+            <w:r>
+              <w:rPr>
+                <w:szCs w:val="22"/>
+              </w:rPr>
+              <w:t>Biscuits</w:t>
+            </w:r>
+          </w:p>
+        </w:tc>
+        <w:tc>
+          <w:tcPr>
+            <w:tcW w:w="1970" w:type="dxa"/>
+            <w:vAlign w:val="center"/>
+          </w:tcPr>
+          <w:p>
+            <w:pPr>
+              <w:jc w:val="left"/>
+              <w:rPr>
+                <w:szCs w:val="22"/>
+              </w:rPr>
+            </w:pPr>
+            <w:r>
+              <w:rPr>
+                <w:szCs w:val="22"/>
+              </w:rPr>
+              <w:t>Cakes</w:t>
+            </w:r>
+          </w:p>
+        </w:tc>
+        <w:tc>
+          <w:tcPr>
+            <w:tcW w:w="1641" w:type="dxa"/>
+            <w:vAlign w:val="center"/>
+          </w:tcPr>
+          <w:p>
+            <w:pPr>
+              <w:jc w:val="left"/>
+              <w:rPr>
+                <w:szCs w:val="22"/>
+              </w:rPr>
+            </w:pPr>
+          </w:p>
+        </w:tc>
+      </w:tr>
+      <w:tr>
+        <w:trPr>
+          <w:trHeight w:val="432"/>
+        </w:trPr>
+        <w:tc>
+          <w:tcPr>
+            <w:tcW w:w="1885" w:type="dxa"/>
+            <w:vAlign w:val="center"/>
+          </w:tcPr>
+          <w:p>
+            <w:pPr>
+              <w:jc w:val="left"/>
+              <w:rPr>
+                <w:b/>
+                <w:bCs/>
+                <w:szCs w:val="22"/>
+              </w:rPr>
+            </w:pPr>
+            <w:r>
+              <w:rPr>
+                <w:b/>
+                <w:bCs/>
+                <w:szCs w:val="22"/>
+              </w:rPr>
+              <w:t>Fruits &amp; Veggies</w:t>
+            </w:r>
+          </w:p>
+        </w:tc>
+        <w:tc>
+          <w:tcPr>
+            <w:tcW w:w="1715" w:type="dxa"/>
+            <w:vAlign w:val="center"/>
+          </w:tcPr>
+          <w:p>
+            <w:pPr>
+              <w:jc w:val="left"/>
+              <w:rPr>
+                <w:szCs w:val="22"/>
+              </w:rPr>
+            </w:pPr>
+            <w:r>
+              <w:rPr>
+                <w:szCs w:val="22"/>
+              </w:rPr>
+              <w:t>Fresh Vegetable</w:t>
+            </w:r>
+          </w:p>
+        </w:tc>
+        <w:tc>
+          <w:tcPr>
+            <w:tcW w:w="1805" w:type="dxa"/>
+            <w:vAlign w:val="center"/>
+          </w:tcPr>
+          <w:p>
+            <w:pPr>
+              <w:jc w:val="left"/>
+              <w:rPr>
+                <w:szCs w:val="22"/>
+              </w:rPr>
+            </w:pPr>
+            <w:r>
+              <w:rPr>
+                <w:szCs w:val="22"/>
+              </w:rPr>
+              <w:t>Organic Fruits</w:t>
+            </w:r>
+          </w:p>
+        </w:tc>
+        <w:tc>
+          <w:tcPr>
+            <w:tcW w:w="1970" w:type="dxa"/>
+            <w:vAlign w:val="center"/>
+          </w:tcPr>
+          <w:p>
+            <w:pPr>
+              <w:jc w:val="left"/>
+              <w:rPr>
+                <w:szCs w:val="22"/>
+              </w:rPr>
+            </w:pPr>
+            <w:r>
+              <w:rPr>
+                <w:szCs w:val="22"/>
+              </w:rPr>
+              <w:t>Organic Vegetable</w:t>
+            </w:r>
+          </w:p>
+        </w:tc>
+        <w:tc>
+          <w:tcPr>
+            <w:tcW w:w="1641" w:type="dxa"/>
+            <w:vAlign w:val="center"/>
+          </w:tcPr>
+          <w:p>
+            <w:pPr>
+              <w:jc w:val="left"/>
+              <w:rPr>
+                <w:szCs w:val="22"/>
+              </w:rPr>
+            </w:pPr>
+            <w:r>
+              <w:rPr>
+                <w:szCs w:val="22"/>
+              </w:rPr>
+              <w:t>Fresh Fruits</w:t>
+            </w:r>
           </w:p>
         </w:tc>
       </w:tr>
     </w:tbl>
+    <w:p/>
     <w:p>
       <w:pPr>
-        <w:jc w:val="center"/>
+        <w:rPr>
+          <w:b/>
+          <w:bCs/>
+        </w:rPr>
       </w:pPr>
+      <w:r>
+        <w:rPr>
+          <w:b/>
+          <w:bCs/>
+        </w:rPr>
+        <w:t>Unique r</w:t>
+      </w:r>
+      <w:r>
+        <w:rPr>
+          <w:b/>
+          <w:bCs/>
+        </w:rPr>
+        <w:t>egions of sales</w:t>
+      </w:r>
     </w:p>
+    <w:tbl>
+      <w:tblPr>
+        <w:tblStyle w:val="TableGrid"/>
+        <w:tblW w:w="0" w:type="auto"/>
+        <w:tblLook w:val="04A0" w:firstRow="1" w:lastRow="0" w:firstColumn="1" w:lastColumn="0" w:noHBand="0" w:noVBand="1"/>
+      </w:tblPr>
+      <w:tblGrid>
+        <w:gridCol w:w="1803"/>
+        <w:gridCol w:w="1803"/>
+        <w:gridCol w:w="1803"/>
+        <w:gridCol w:w="1803"/>
+        <w:gridCol w:w="1804"/>
+      </w:tblGrid>
+      <w:tr>
+        <w:tc>
+          <w:tcPr>
+            <w:tcW w:w="1803" w:type="dxa"/>
+            <w:vAlign w:val="center"/>
+          </w:tcPr>
+          <w:p>
+            <w:pPr>
+              <w:jc w:val="center"/>
+              <w:rPr>
+                <w:szCs w:val="18"/>
+              </w:rPr>
+            </w:pPr>
+            <w:r>
+              <w:rPr>
+                <w:szCs w:val="18"/>
+              </w:rPr>
+              <w:t>Central</w:t>
+            </w:r>
+          </w:p>
+        </w:tc>
+        <w:tc>
+          <w:tcPr>
+            <w:tcW w:w="1803" w:type="dxa"/>
+            <w:vAlign w:val="center"/>
+          </w:tcPr>
+          <w:p>
+            <w:pPr>
+              <w:jc w:val="center"/>
+              <w:rPr>
+                <w:szCs w:val="18"/>
+              </w:rPr>
+            </w:pPr>
+            <w:r>
+              <w:rPr>
+                <w:szCs w:val="18"/>
+              </w:rPr>
+              <w:t>East</w:t>
+            </w:r>
+          </w:p>
+        </w:tc>
+        <w:tc>
+          <w:tcPr>
+            <w:tcW w:w="1803" w:type="dxa"/>
+            <w:vAlign w:val="center"/>
+          </w:tcPr>
+          <w:p>
+            <w:pPr>
+              <w:jc w:val="center"/>
+              <w:rPr>
+                <w:szCs w:val="18"/>
+              </w:rPr>
+            </w:pPr>
+            <w:r>
+              <w:rPr>
+                <w:szCs w:val="18"/>
+              </w:rPr>
+              <w:t>West</w:t>
+            </w:r>
+          </w:p>
+        </w:tc>
+        <w:tc>
+          <w:tcPr>
+            <w:tcW w:w="1803" w:type="dxa"/>
+            <w:vAlign w:val="center"/>
+          </w:tcPr>
+          <w:p>
+            <w:pPr>
+              <w:jc w:val="center"/>
+              <w:rPr>
+                <w:szCs w:val="18"/>
+              </w:rPr>
+            </w:pPr>
+            <w:r>
+              <w:rPr>
+                <w:szCs w:val="18"/>
+              </w:rPr>
+              <w:t>South</w:t>
+            </w:r>
+          </w:p>
+        </w:tc>
+        <w:tc>
+          <w:tcPr>
+            <w:tcW w:w="1804" w:type="dxa"/>
+            <w:vAlign w:val="center"/>
+          </w:tcPr>
+          <w:p>
+            <w:pPr>
+              <w:jc w:val="center"/>
+              <w:rPr>
+                <w:szCs w:val="18"/>
+              </w:rPr>
+            </w:pPr>
+            <w:r>
+              <w:rPr>
+                <w:szCs w:val="18"/>
+              </w:rPr>
+              <w:t>North</w:t>
+            </w:r>
+          </w:p>
+        </w:tc>
+      </w:tr>
+    </w:tbl>
+    <w:p/>
+    <w:p>
+      <w:pPr>
+        <w:rPr>
+          <w:b/>
+          <w:bCs/>
+        </w:rPr>
+      </w:pPr>
+      <w:r>
+        <w:rPr>
+          <w:b/>
+          <w:bCs/>
+        </w:rPr>
+        <w:t>Other information</w:t>
+      </w:r>
+    </w:p>
+    <w:tbl>
+      <w:tblPr>
+        <w:tblStyle w:val="TableGrid"/>
+        <w:tblW w:w="0" w:type="auto"/>
+        <w:tblLook w:val="04A0" w:firstRow="1" w:lastRow="0" w:firstColumn="1" w:lastColumn="0" w:noHBand="0" w:noVBand="1"/>
+      </w:tblPr>
+      <w:tblGrid>
+        <w:gridCol w:w="5215"/>
+        <w:gridCol w:w="3060"/>
+      </w:tblGrid>
+      <w:tr>
+        <w:tc>
+          <w:tcPr>
+            <w:tcW w:w="5215" w:type="dxa"/>
+          </w:tcPr>
+          <w:p>
+            <w:pPr>
+              <w:rPr>
+                <w:b/>
+                <w:bCs/>
+              </w:rPr>
+            </w:pPr>
+            <w:r>
+              <w:rPr>
+                <w:b/>
+                <w:bCs/>
+              </w:rPr>
+              <w:t>Total number of records:</w:t>
+            </w:r>
+          </w:p>
+        </w:tc>
+        <w:tc>
+          <w:tcPr>
+            <w:tcW w:w="3060" w:type="dxa"/>
+          </w:tcPr>
+          <w:p>
+            <w:r>
+              <w:t>9994</w:t>
+            </w:r>
+            <w:r>
+              <w:t xml:space="preserve"> (No Null values)</w:t>
+            </w:r>
+          </w:p>
+        </w:tc>
+      </w:tr>
+      <w:tr>
+        <w:tc>
+          <w:tcPr>
+            <w:tcW w:w="5215" w:type="dxa"/>
+          </w:tcPr>
+          <w:p>
+            <w:pPr>
+              <w:rPr>
+                <w:b/>
+                <w:bCs/>
+              </w:rPr>
+            </w:pPr>
+            <w:r>
+              <w:rPr>
+                <w:b/>
+                <w:bCs/>
+              </w:rPr>
+              <w:t>The range of dates between which all sales took place:</w:t>
+            </w:r>
+          </w:p>
+        </w:tc>
+        <w:tc>
+          <w:tcPr>
+            <w:tcW w:w="3060" w:type="dxa"/>
+          </w:tcPr>
+          <w:p>
+            <w:r>
+              <w:t>03/01/2015 to 30/12/2018</w:t>
+            </w:r>
+          </w:p>
+        </w:tc>
+      </w:tr>
+      <w:tr>
+        <w:tc>
+          <w:tcPr>
+            <w:tcW w:w="5215" w:type="dxa"/>
+          </w:tcPr>
+          <w:p>
+            <w:pPr>
+              <w:rPr>
+                <w:b/>
+                <w:bCs/>
+              </w:rPr>
+            </w:pPr>
+            <w:r>
+              <w:rPr>
+                <w:b/>
+                <w:bCs/>
+              </w:rPr>
+              <w:t>The maximum price of sales:</w:t>
+            </w:r>
+          </w:p>
+        </w:tc>
+        <w:tc>
+          <w:tcPr>
+            <w:tcW w:w="3060" w:type="dxa"/>
+          </w:tcPr>
+          <w:p>
+            <w:r>
+              <w:t>2500.00</w:t>
+            </w:r>
+          </w:p>
+        </w:tc>
+      </w:tr>
+      <w:tr>
+        <w:tc>
+          <w:tcPr>
+            <w:tcW w:w="5215" w:type="dxa"/>
+          </w:tcPr>
+          <w:p>
+            <w:pPr>
+              <w:rPr>
+                <w:b/>
+                <w:bCs/>
+              </w:rPr>
+            </w:pPr>
+            <w:r>
+              <w:rPr>
+                <w:b/>
+                <w:bCs/>
+              </w:rPr>
+              <w:t>The minimum price of sales:</w:t>
+            </w:r>
+          </w:p>
+        </w:tc>
+        <w:tc>
+          <w:tcPr>
+            <w:tcW w:w="3060" w:type="dxa"/>
+          </w:tcPr>
+          <w:p>
+            <w:r>
+              <w:t>500.00</w:t>
+            </w:r>
+          </w:p>
+        </w:tc>
+      </w:tr>
+      <w:tr>
+        <w:tc>
+          <w:tcPr>
+            <w:tcW w:w="5215" w:type="dxa"/>
+          </w:tcPr>
+          <w:p>
+            <w:pPr>
+              <w:rPr>
+                <w:b/>
+                <w:bCs/>
+              </w:rPr>
+            </w:pPr>
+            <w:r>
+              <w:rPr>
+                <w:b/>
+                <w:bCs/>
+              </w:rPr>
+              <w:t>The minimum discount:</w:t>
+            </w:r>
+          </w:p>
+        </w:tc>
+        <w:tc>
+          <w:tcPr>
+            <w:tcW w:w="3060" w:type="dxa"/>
+          </w:tcPr>
+          <w:p>
+            <w:r>
+              <w:t>10%</w:t>
+            </w:r>
+          </w:p>
+        </w:tc>
+      </w:tr>
+      <w:tr>
+        <w:tc>
+          <w:tcPr>
+            <w:tcW w:w="5215" w:type="dxa"/>
+          </w:tcPr>
+          <w:p>
+            <w:pPr>
+              <w:rPr>
+                <w:b/>
+                <w:bCs/>
+              </w:rPr>
+            </w:pPr>
+            <w:r>
+              <w:rPr>
+                <w:b/>
+                <w:bCs/>
+              </w:rPr>
+              <w:t>The maximum discount:</w:t>
+            </w:r>
+          </w:p>
+        </w:tc>
+        <w:tc>
+          <w:tcPr>
+            <w:tcW w:w="3060" w:type="dxa"/>
+          </w:tcPr>
+          <w:p>
+            <w:r>
+              <w:t>35%</w:t>
+            </w:r>
+          </w:p>
+        </w:tc>
+      </w:tr>
+      <w:tr>
+        <w:tc>
+          <w:tcPr>
+            <w:tcW w:w="5215" w:type="dxa"/>
+          </w:tcPr>
+          <w:p>
+            <w:pPr>
+              <w:rPr>
+                <w:b/>
+                <w:bCs/>
+              </w:rPr>
+            </w:pPr>
+            <w:r>
+              <w:rPr>
+                <w:b/>
+                <w:bCs/>
+              </w:rPr>
+              <w:t>The minimum profit:</w:t>
+            </w:r>
+          </w:p>
+        </w:tc>
+        <w:tc>
+          <w:tcPr>
+            <w:tcW w:w="3060" w:type="dxa"/>
+          </w:tcPr>
+          <w:p>
+            <w:r>
+              <w:t>25.00</w:t>
+            </w:r>
+          </w:p>
+        </w:tc>
+      </w:tr>
+      <w:tr>
+        <w:tc>
+          <w:tcPr>
+            <w:tcW w:w="5215" w:type="dxa"/>
+          </w:tcPr>
+          <w:p>
+            <w:pPr>
+              <w:rPr>
+                <w:b/>
+                <w:bCs/>
+              </w:rPr>
+            </w:pPr>
+            <w:r>
+              <w:rPr>
+                <w:b/>
+                <w:bCs/>
+              </w:rPr>
+              <w:t>The maximum profit:</w:t>
+            </w:r>
+          </w:p>
+        </w:tc>
+        <w:tc>
+          <w:tcPr>
+            <w:tcW w:w="3060" w:type="dxa"/>
+          </w:tcPr>
+          <w:p>
+            <w:r>
+              <w:t>1120.00</w:t>
+            </w:r>
+          </w:p>
+        </w:tc>
+      </w:tr>
+    </w:tbl>
+    <w:p/>
+    <w:p/>
+    <w:p/>
     <w:sectPr>
-      <w:pgSz w:w="16838" w:h="11906" w:orient="landscape" w:code="9"/>
+      <w:pgSz w:w="11906" w:h="16838" w:code="9"/>
       <w:pgMar w:top="1440" w:right="1440" w:bottom="1440" w:left="1440" w:header="720" w:footer="720" w:gutter="0"/>
       <w:cols w:space="720"/>
       <w:docGrid w:linePitch="360"/>
     </w:sectPr>
   </w:body>
 </w:document>
+</file>
+
+<file path=word/numbering.xml><?xml version="1.0" encoding="utf-8"?>
+<w:numbering xmlns:wpc="http://schemas.microsoft.com/office/word/2010/wordprocessingCanvas" xmlns:cx="http://schemas.microsoft.com/office/drawing/2014/chartex" xmlns:cx1="http://schemas.microsoft.com/office/drawing/2015/9/8/chartex" xmlns:cx2="http://schemas.microsoft.com/office/drawing/2015/10/21/chartex" xmlns:cx3="http://schemas.microsoft.com/office/drawing/2016/5/9/chartex" xmlns:cx4="http://schemas.microsoft.com/office/drawing/2016/5/10/chartex" xmlns:cx5="http://schemas.microsoft.com/office/drawing/2016/5/11/chartex" xmlns:cx6="http://schemas.microsoft.com/office/drawing/2016/5/12/chartex" xmlns:cx7="http://schemas.microsoft.com/office/drawing/2016/5/13/chartex" xmlns:cx8="http://schemas.microsoft.com/office/drawing/2016/5/14/chartex" xmlns:mc="http://schemas.openxmlformats.org/markup-compatibility/2006" xmlns:aink="http://schemas.microsoft.com/office/drawing/2016/ink" xmlns:am3d="http://schemas.microsoft.com/office/drawing/2017/model3d" xmlns:o="urn:schemas-microsoft-com:office:office" xmlns:oel="http://schemas.microsoft.com/office/2019/extlst" xmlns:r="http://schemas.openxmlformats.org/officeDocument/2006/relationships" xmlns:m="http://schemas.openxmlformats.org/officeDocument/2006/math" xmlns:v="urn:schemas-microsoft-com:vml" xmlns:wp14="http://schemas.microsoft.com/office/word/2010/wordprocessingDrawing" xmlns:wp="http://schemas.openxmlformats.org/drawingml/2006/wordprocessingDrawing" xmlns:w10="urn:schemas-microsoft-com:office:word" xmlns:w="http://schemas.openxmlformats.org/wordprocessingml/2006/main" xmlns:w14="http://schemas.microsoft.com/office/word/2010/wordml" xmlns:w15="http://schemas.microsoft.com/office/word/2012/wordml" xmlns:w16cex="http://schemas.microsoft.com/office/word/2018/wordml/cex" xmlns:w16cid="http://schemas.microsoft.com/office/word/2016/wordml/cid" xmlns:w16="http://schemas.microsoft.com/office/word/2018/wordml" xmlns:w16sdtdh="http://schemas.microsoft.com/office/word/2020/wordml/sdtdatahash" xmlns:w16se="http://schemas.microsoft.com/office/word/2015/wordml/symex" xmlns:wpg="http://schemas.microsoft.com/office/word/2010/wordprocessingGroup" xmlns:wpi="http://schemas.microsoft.com/office/word/2010/wordprocessingInk" xmlns:wne="http://schemas.microsoft.com/office/word/2006/wordml" xmlns:wps="http://schemas.microsoft.com/office/word/2010/wordprocessingShape" mc:Ignorable="w14 w15 w16se w16cid w16 w16cex w16sdtdh wp14">
+  <w:abstractNum w:abstractNumId="0" w15:restartNumberingAfterBreak="0">
+    <w:nsid w:val="4E7E0B88"/>
+    <w:multiLevelType w:val="hybridMultilevel"/>
+    <w:tmpl w:val="30DCBD7E"/>
+    <w:lvl w:ilvl="0" w:tplc="04090001">
+      <w:start w:val="1"/>
+      <w:numFmt w:val="bullet"/>
+      <w:lvlText w:val=""/>
+      <w:lvlJc w:val="left"/>
+      <w:pPr>
+        <w:ind w:left="720" w:hanging="360"/>
+      </w:pPr>
+      <w:rPr>
+        <w:rFonts w:ascii="Symbol" w:hAnsi="Symbol" w:hint="default"/>
+      </w:rPr>
+    </w:lvl>
+    <w:lvl w:ilvl="1" w:tplc="04090003" w:tentative="1">
+      <w:start w:val="1"/>
+      <w:numFmt w:val="bullet"/>
+      <w:lvlText w:val="o"/>
+      <w:lvlJc w:val="left"/>
+      <w:pPr>
+        <w:ind w:left="1440" w:hanging="360"/>
+      </w:pPr>
+      <w:rPr>
+        <w:rFonts w:ascii="Courier New" w:hAnsi="Courier New" w:cs="Courier New" w:hint="default"/>
+      </w:rPr>
+    </w:lvl>
+    <w:lvl w:ilvl="2" w:tplc="04090005" w:tentative="1">
+      <w:start w:val="1"/>
+      <w:numFmt w:val="bullet"/>
+      <w:lvlText w:val=""/>
+      <w:lvlJc w:val="left"/>
+      <w:pPr>
+        <w:ind w:left="2160" w:hanging="360"/>
+      </w:pPr>
+      <w:rPr>
+        <w:rFonts w:ascii="Wingdings" w:hAnsi="Wingdings" w:hint="default"/>
+      </w:rPr>
+    </w:lvl>
+    <w:lvl w:ilvl="3" w:tplc="04090001" w:tentative="1">
+      <w:start w:val="1"/>
+      <w:numFmt w:val="bullet"/>
+      <w:lvlText w:val=""/>
+      <w:lvlJc w:val="left"/>
+      <w:pPr>
+        <w:ind w:left="2880" w:hanging="360"/>
+      </w:pPr>
+      <w:rPr>
+        <w:rFonts w:ascii="Symbol" w:hAnsi="Symbol" w:hint="default"/>
+      </w:rPr>
+    </w:lvl>
+    <w:lvl w:ilvl="4" w:tplc="04090003" w:tentative="1">
+      <w:start w:val="1"/>
+      <w:numFmt w:val="bullet"/>
+      <w:lvlText w:val="o"/>
+      <w:lvlJc w:val="left"/>
+      <w:pPr>
+        <w:ind w:left="3600" w:hanging="360"/>
+      </w:pPr>
+      <w:rPr>
+        <w:rFonts w:ascii="Courier New" w:hAnsi="Courier New" w:cs="Courier New" w:hint="default"/>
+      </w:rPr>
+    </w:lvl>
+    <w:lvl w:ilvl="5" w:tplc="04090005" w:tentative="1">
+      <w:start w:val="1"/>
+      <w:numFmt w:val="bullet"/>
+      <w:lvlText w:val=""/>
+      <w:lvlJc w:val="left"/>
+      <w:pPr>
+        <w:ind w:left="4320" w:hanging="360"/>
+      </w:pPr>
+      <w:rPr>
+        <w:rFonts w:ascii="Wingdings" w:hAnsi="Wingdings" w:hint="default"/>
+      </w:rPr>
+    </w:lvl>
+    <w:lvl w:ilvl="6" w:tplc="04090001" w:tentative="1">
+      <w:start w:val="1"/>
+      <w:numFmt w:val="bullet"/>
+      <w:lvlText w:val=""/>
+      <w:lvlJc w:val="left"/>
+      <w:pPr>
+        <w:ind w:left="5040" w:hanging="360"/>
+      </w:pPr>
+      <w:rPr>
+        <w:rFonts w:ascii="Symbol" w:hAnsi="Symbol" w:hint="default"/>
+      </w:rPr>
+    </w:lvl>
+    <w:lvl w:ilvl="7" w:tplc="04090003" w:tentative="1">
+      <w:start w:val="1"/>
+      <w:numFmt w:val="bullet"/>
+      <w:lvlText w:val="o"/>
+      <w:lvlJc w:val="left"/>
+      <w:pPr>
+        <w:ind w:left="5760" w:hanging="360"/>
+      </w:pPr>
+      <w:rPr>
+        <w:rFonts w:ascii="Courier New" w:hAnsi="Courier New" w:cs="Courier New" w:hint="default"/>
+      </w:rPr>
+    </w:lvl>
+    <w:lvl w:ilvl="8" w:tplc="04090005" w:tentative="1">
+      <w:start w:val="1"/>
+      <w:numFmt w:val="bullet"/>
+      <w:lvlText w:val=""/>
+      <w:lvlJc w:val="left"/>
+      <w:pPr>
+        <w:ind w:left="6480" w:hanging="360"/>
+      </w:pPr>
+      <w:rPr>
+        <w:rFonts w:ascii="Wingdings" w:hAnsi="Wingdings" w:hint="default"/>
+      </w:rPr>
+    </w:lvl>
+  </w:abstractNum>
+  <w:num w:numId="1" w16cid:durableId="1595284166">
+    <w:abstractNumId w:val="0"/>
+  </w:num>
+</w:numbering>
 </file>
 
 <file path=word/styles.xml><?xml version="1.0" encoding="utf-8"?>
@@ -697,6 +2282,11 @@
   <w:style w:type="paragraph" w:default="1" w:styleId="Normal">
     <w:name w:val="Normal"/>
     <w:qFormat/>
+    <w:rsid w:val="00365438"/>
+    <w:pPr>
+      <w:spacing w:line="360" w:lineRule="auto"/>
+      <w:jc w:val="both"/>
+    </w:pPr>
   </w:style>
   <w:style w:type="character" w:default="1" w:styleId="DefaultParagraphFont">
     <w:name w:val="Default Paragraph Font"/>
@@ -743,6 +2333,17 @@
         <w:insideV w:val="single" w:sz="4" w:space="0" w:color="auto"/>
       </w:tblBorders>
     </w:tblPr>
+  </w:style>
+  <w:style w:type="paragraph" w:styleId="ListParagraph">
+    <w:name w:val="List Paragraph"/>
+    <w:basedOn w:val="Normal"/>
+    <w:uiPriority w:val="34"/>
+    <w:qFormat/>
+    <w:rsid w:val="00A650A6"/>
+    <w:pPr>
+      <w:ind w:left="720"/>
+      <w:contextualSpacing/>
+    </w:pPr>
   </w:style>
 </w:styles>
 </file>

</xml_diff>